<commit_message>
Se agregaron los roles al documento principal
</commit_message>
<xml_diff>
--- a/Proyecto_Ingenieria_Software_II_entrega1.docx
+++ b/Proyecto_Ingenieria_Software_II_entrega1.docx
@@ -720,7 +720,7 @@
             </w:rPr>
             <w:fldChar w:fldCharType="separate"/>
           </w:r>
-          <w:hyperlink w:anchor="_Toc197366291" w:history="1">
+          <w:hyperlink w:anchor="_Toc198123959" w:history="1">
             <w:r>
               <w:rPr>
                 <w:rStyle w:val="Hipervnculo"/>
@@ -767,7 +767,7 @@
                 <w:noProof/>
                 <w:webHidden/>
               </w:rPr>
-              <w:instrText xml:space="preserve"> PAGEREF _Toc197366291 \h </w:instrText>
+              <w:instrText xml:space="preserve"> PAGEREF _Toc198123959 \h </w:instrText>
             </w:r>
             <w:r>
               <w:rPr>
@@ -814,7 +814,7 @@
               <w14:ligatures w14:val="standardContextual"/>
             </w:rPr>
           </w:pPr>
-          <w:hyperlink w:anchor="_Toc197366292" w:history="1">
+          <w:hyperlink w:anchor="_Toc198123960" w:history="1">
             <w:r>
               <w:rPr>
                 <w:rStyle w:val="Hipervnculo"/>
@@ -861,7 +861,7 @@
                 <w:noProof/>
                 <w:webHidden/>
               </w:rPr>
-              <w:instrText xml:space="preserve"> PAGEREF _Toc197366292 \h </w:instrText>
+              <w:instrText xml:space="preserve"> PAGEREF _Toc198123960 \h </w:instrText>
             </w:r>
             <w:r>
               <w:rPr>
@@ -908,7 +908,7 @@
               <w14:ligatures w14:val="standardContextual"/>
             </w:rPr>
           </w:pPr>
-          <w:hyperlink w:anchor="_Toc197366293" w:history="1">
+          <w:hyperlink w:anchor="_Toc198123961" w:history="1">
             <w:r>
               <w:rPr>
                 <w:rStyle w:val="Hipervnculo"/>
@@ -955,7 +955,7 @@
                 <w:noProof/>
                 <w:webHidden/>
               </w:rPr>
-              <w:instrText xml:space="preserve"> PAGEREF _Toc197366293 \h </w:instrText>
+              <w:instrText xml:space="preserve"> PAGEREF _Toc198123961 \h </w:instrText>
             </w:r>
             <w:r>
               <w:rPr>
@@ -1002,7 +1002,7 @@
               <w14:ligatures w14:val="standardContextual"/>
             </w:rPr>
           </w:pPr>
-          <w:hyperlink w:anchor="_Toc197366294" w:history="1">
+          <w:hyperlink w:anchor="_Toc198123962" w:history="1">
             <w:r>
               <w:rPr>
                 <w:rStyle w:val="Hipervnculo"/>
@@ -1049,7 +1049,7 @@
                 <w:noProof/>
                 <w:webHidden/>
               </w:rPr>
-              <w:instrText xml:space="preserve"> PAGEREF _Toc197366294 \h </w:instrText>
+              <w:instrText xml:space="preserve"> PAGEREF _Toc198123962 \h </w:instrText>
             </w:r>
             <w:r>
               <w:rPr>
@@ -1096,7 +1096,7 @@
               <w14:ligatures w14:val="standardContextual"/>
             </w:rPr>
           </w:pPr>
-          <w:hyperlink w:anchor="_Toc197366295" w:history="1">
+          <w:hyperlink w:anchor="_Toc198123963" w:history="1">
             <w:r>
               <w:rPr>
                 <w:rStyle w:val="Hipervnculo"/>
@@ -1143,7 +1143,7 @@
                 <w:noProof/>
                 <w:webHidden/>
               </w:rPr>
-              <w:instrText xml:space="preserve"> PAGEREF _Toc197366295 \h </w:instrText>
+              <w:instrText xml:space="preserve"> PAGEREF _Toc198123963 \h </w:instrText>
             </w:r>
             <w:r>
               <w:rPr>
@@ -1190,7 +1190,7 @@
               <w14:ligatures w14:val="standardContextual"/>
             </w:rPr>
           </w:pPr>
-          <w:hyperlink w:anchor="_Toc197366296" w:history="1">
+          <w:hyperlink w:anchor="_Toc198123964" w:history="1">
             <w:r>
               <w:rPr>
                 <w:rStyle w:val="Hipervnculo"/>
@@ -1237,7 +1237,7 @@
                 <w:noProof/>
                 <w:webHidden/>
               </w:rPr>
-              <w:instrText xml:space="preserve"> PAGEREF _Toc197366296 \h </w:instrText>
+              <w:instrText xml:space="preserve"> PAGEREF _Toc198123964 \h </w:instrText>
             </w:r>
             <w:r>
               <w:rPr>
@@ -1270,6 +1270,100 @@
         </w:p>
         <w:p>
           <w:pPr>
+            <w:pStyle w:val="TDC1"/>
+            <w:tabs>
+              <w:tab w:val="left" w:pos="480"/>
+              <w:tab w:val="right" w:leader="dot" w:pos="8828"/>
+            </w:tabs>
+            <w:rPr>
+              <w:noProof/>
+              <w:kern w:val="2"/>
+              <w:sz w:val="24"/>
+              <w:szCs w:val="24"/>
+              <w:lang w:eastAsia="es-CO"/>
+              <w14:ligatures w14:val="standardContextual"/>
+            </w:rPr>
+          </w:pPr>
+          <w:hyperlink w:anchor="_Toc198123965" w:history="1">
+            <w:r>
+              <w:rPr>
+                <w:rStyle w:val="Hipervnculo"/>
+                <w:rFonts w:ascii="Arial" w:hAnsi="Arial" w:cs="Arial"/>
+                <w:noProof/>
+              </w:rPr>
+              <w:t>8</w:t>
+            </w:r>
+            <w:r>
+              <w:rPr>
+                <w:noProof/>
+                <w:kern w:val="2"/>
+                <w:sz w:val="24"/>
+                <w:szCs w:val="24"/>
+                <w:lang w:eastAsia="es-CO"/>
+                <w14:ligatures w14:val="standardContextual"/>
+              </w:rPr>
+              <w:tab/>
+            </w:r>
+            <w:r>
+              <w:rPr>
+                <w:rStyle w:val="Hipervnculo"/>
+                <w:rFonts w:ascii="Arial" w:hAnsi="Arial" w:cs="Arial"/>
+                <w:noProof/>
+              </w:rPr>
+              <w:t>Roles</w:t>
+            </w:r>
+            <w:r>
+              <w:rPr>
+                <w:noProof/>
+                <w:webHidden/>
+              </w:rPr>
+              <w:tab/>
+            </w:r>
+            <w:r>
+              <w:rPr>
+                <w:noProof/>
+                <w:webHidden/>
+              </w:rPr>
+              <w:fldChar w:fldCharType="begin"/>
+            </w:r>
+            <w:r>
+              <w:rPr>
+                <w:noProof/>
+                <w:webHidden/>
+              </w:rPr>
+              <w:instrText xml:space="preserve"> PAGEREF _Toc198123965 \h </w:instrText>
+            </w:r>
+            <w:r>
+              <w:rPr>
+                <w:noProof/>
+                <w:webHidden/>
+              </w:rPr>
+            </w:r>
+            <w:r>
+              <w:rPr>
+                <w:noProof/>
+                <w:webHidden/>
+              </w:rPr>
+              <w:fldChar w:fldCharType="separate"/>
+            </w:r>
+            <w:r>
+              <w:rPr>
+                <w:noProof/>
+                <w:webHidden/>
+              </w:rPr>
+              <w:t>5</w:t>
+            </w:r>
+            <w:r>
+              <w:rPr>
+                <w:noProof/>
+                <w:webHidden/>
+              </w:rPr>
+              <w:fldChar w:fldCharType="end"/>
+            </w:r>
+          </w:hyperlink>
+        </w:p>
+        <w:p>
+          <w:pPr>
             <w:rPr>
               <w:rFonts w:ascii="Arial" w:hAnsi="Arial" w:cs="Arial"/>
             </w:rPr>
@@ -1433,7 +1527,7 @@
           <w:rFonts w:ascii="Arial" w:hAnsi="Arial" w:cs="Arial"/>
         </w:rPr>
       </w:pPr>
-      <w:bookmarkStart w:id="0" w:name="_Toc197366291"/>
+      <w:bookmarkStart w:id="0" w:name="_Toc198123959"/>
       <w:r>
         <w:rPr>
           <w:rFonts w:ascii="Arial" w:hAnsi="Arial" w:cs="Arial"/>
@@ -1484,7 +1578,7 @@
           <w:rFonts w:ascii="Arial" w:hAnsi="Arial" w:cs="Arial"/>
         </w:rPr>
       </w:pPr>
-      <w:bookmarkStart w:id="1" w:name="_Toc197366292"/>
+      <w:bookmarkStart w:id="1" w:name="_Toc198123960"/>
       <w:r>
         <w:rPr>
           <w:rFonts w:ascii="Arial" w:hAnsi="Arial" w:cs="Arial"/>
@@ -1778,7 +1872,7 @@
           <w:rFonts w:ascii="Arial" w:hAnsi="Arial" w:cs="Arial"/>
         </w:rPr>
       </w:pPr>
-      <w:bookmarkStart w:id="2" w:name="_Toc197366293"/>
+      <w:bookmarkStart w:id="2" w:name="_Toc198123961"/>
       <w:r>
         <w:rPr>
           <w:rFonts w:ascii="Arial" w:hAnsi="Arial" w:cs="Arial"/>
@@ -1919,7 +2013,7 @@
           <w:rFonts w:ascii="Arial" w:hAnsi="Arial" w:cs="Arial"/>
         </w:rPr>
       </w:pPr>
-      <w:bookmarkStart w:id="3" w:name="_Toc197366294"/>
+      <w:bookmarkStart w:id="3" w:name="_Toc198123962"/>
       <w:r>
         <w:rPr>
           <w:rFonts w:ascii="Arial" w:hAnsi="Arial" w:cs="Arial"/>
@@ -2218,7 +2312,7 @@
           <w:rFonts w:ascii="Arial" w:hAnsi="Arial" w:cs="Arial"/>
         </w:rPr>
       </w:pPr>
-      <w:bookmarkStart w:id="4" w:name="_Toc197366295"/>
+      <w:bookmarkStart w:id="4" w:name="_Toc198123963"/>
       <w:r>
         <w:rPr>
           <w:rFonts w:ascii="Arial" w:hAnsi="Arial" w:cs="Arial"/>
@@ -2301,19 +2395,7 @@
         <w:rPr>
           <w:rFonts w:ascii="Arial" w:hAnsi="Arial" w:cs="Arial"/>
         </w:rPr>
-        <w:t xml:space="preserve">Este proyecto abarca el desarrollo de un sistema de administración de inventarios dirigido a pequeños y medianos negocios, con el fin de mejorar la eficiencia en el manejo de productos y facilitar la toma de decisiones. El software permitirá registrar productos, asignar precios, calcular automáticamente el valor del inventario, y generar reportes básicos del estado </w:t>
-      </w:r>
-      <w:r>
-        <w:rPr>
-          <w:rFonts w:ascii="Arial" w:hAnsi="Arial" w:cs="Arial"/>
-        </w:rPr>
-        <w:t>de este</w:t>
-      </w:r>
-      <w:r>
-        <w:rPr>
-          <w:rFonts w:ascii="Arial" w:hAnsi="Arial" w:cs="Arial"/>
-        </w:rPr>
-        <w:t>.</w:t>
+        <w:t>Este proyecto abarca el desarrollo de un sistema de administración de inventarios dirigido a pequeños y medianos negocios, con el fin de mejorar la eficiencia en el manejo de productos y facilitar la toma de decisiones. El software permitirá registrar productos, asignar precios, calcular automáticamente el valor del inventario, y generar reportes básicos del estado de este.</w:t>
       </w:r>
     </w:p>
     <w:p>
@@ -2431,7 +2513,7 @@
           <w:rFonts w:ascii="Arial" w:hAnsi="Arial" w:cs="Arial"/>
         </w:rPr>
       </w:pPr>
-      <w:bookmarkStart w:id="5" w:name="_Toc197366296"/>
+      <w:bookmarkStart w:id="5" w:name="_Toc198123964"/>
       <w:r>
         <w:rPr>
           <w:rFonts w:ascii="Arial" w:hAnsi="Arial" w:cs="Arial"/>
@@ -2480,6 +2562,353 @@
           <w:rFonts w:ascii="Arial" w:hAnsi="Arial" w:cs="Arial"/>
         </w:rPr>
         <w:t>Además, el sistema está diseñado pensando en usuarios con poca experiencia tecnológica, por lo que su interfaz será amigable e intuitiva, asegurando una rápida adopción. Esto permitirá a los emprendedores enfocarse en el crecimiento de sus negocios y en actividades estratégicas, dejando en manos del software las tareas repetitivas y propensas a fallos humanos.</w:t>
+      </w:r>
+    </w:p>
+    <w:p>
+      <w:pPr>
+        <w:jc w:val="both"/>
+        <w:rPr>
+          <w:rFonts w:ascii="Arial" w:hAnsi="Arial" w:cs="Arial"/>
+        </w:rPr>
+      </w:pPr>
+    </w:p>
+    <w:p>
+      <w:pPr>
+        <w:pStyle w:val="Ttulo1"/>
+        <w:rPr>
+          <w:rFonts w:ascii="Arial" w:hAnsi="Arial" w:cs="Arial"/>
+        </w:rPr>
+      </w:pPr>
+      <w:bookmarkStart w:id="6" w:name="_Toc198123965"/>
+      <w:r>
+        <w:rPr>
+          <w:rFonts w:ascii="Arial" w:hAnsi="Arial" w:cs="Arial"/>
+          <w:sz w:val="32"/>
+          <w:szCs w:val="32"/>
+        </w:rPr>
+        <w:lastRenderedPageBreak/>
+        <w:t>ROLES</w:t>
+      </w:r>
+      <w:bookmarkEnd w:id="6"/>
+    </w:p>
+    <w:p>
+      <w:pPr>
+        <w:pStyle w:val="Prrafodelista"/>
+        <w:numPr>
+          <w:ilvl w:val="0"/>
+          <w:numId w:val="69"/>
+        </w:numPr>
+        <w:jc w:val="both"/>
+        <w:rPr>
+          <w:rFonts w:ascii="Arial" w:hAnsi="Arial" w:cs="Arial"/>
+        </w:rPr>
+      </w:pPr>
+      <w:r>
+        <w:rPr>
+          <w:rFonts w:ascii="Arial" w:hAnsi="Arial" w:cs="Arial"/>
+        </w:rPr>
+        <w:t>Líder de Proyecto y Analista de Requerimientos:</w:t>
+      </w:r>
+      <w:r>
+        <w:rPr>
+          <w:rFonts w:ascii="Arial" w:hAnsi="Arial" w:cs="Arial"/>
+        </w:rPr>
+        <w:t xml:space="preserve"> (Rosa Cifuentes)</w:t>
+      </w:r>
+    </w:p>
+    <w:p>
+      <w:pPr>
+        <w:pStyle w:val="Prrafodelista"/>
+        <w:numPr>
+          <w:ilvl w:val="1"/>
+          <w:numId w:val="65"/>
+        </w:numPr>
+        <w:jc w:val="both"/>
+        <w:rPr>
+          <w:rFonts w:ascii="Arial" w:hAnsi="Arial" w:cs="Arial"/>
+        </w:rPr>
+      </w:pPr>
+      <w:r>
+        <w:rPr>
+          <w:rFonts w:ascii="Arial" w:hAnsi="Arial" w:cs="Arial"/>
+        </w:rPr>
+        <w:t>Coordina el equipo y organiza el cronograma.</w:t>
+      </w:r>
+    </w:p>
+    <w:p>
+      <w:pPr>
+        <w:pStyle w:val="Prrafodelista"/>
+        <w:numPr>
+          <w:ilvl w:val="1"/>
+          <w:numId w:val="65"/>
+        </w:numPr>
+        <w:jc w:val="both"/>
+        <w:rPr>
+          <w:rFonts w:ascii="Arial" w:hAnsi="Arial" w:cs="Arial"/>
+        </w:rPr>
+      </w:pPr>
+      <w:r>
+        <w:rPr>
+          <w:rFonts w:ascii="Arial" w:hAnsi="Arial" w:cs="Arial"/>
+        </w:rPr>
+        <w:t>Recopila, documenta y analiza los requisitos del proyecto.</w:t>
+      </w:r>
+    </w:p>
+    <w:p>
+      <w:pPr>
+        <w:pStyle w:val="Prrafodelista"/>
+        <w:numPr>
+          <w:ilvl w:val="1"/>
+          <w:numId w:val="65"/>
+        </w:numPr>
+        <w:jc w:val="both"/>
+        <w:rPr>
+          <w:rFonts w:ascii="Arial" w:hAnsi="Arial" w:cs="Arial"/>
+        </w:rPr>
+      </w:pPr>
+      <w:r>
+        <w:rPr>
+          <w:rFonts w:ascii="Arial" w:hAnsi="Arial" w:cs="Arial"/>
+        </w:rPr>
+        <w:t>Se asegura de que las tareas estén alineadas con los objetivos.</w:t>
+      </w:r>
+    </w:p>
+    <w:p>
+      <w:pPr>
+        <w:pStyle w:val="Prrafodelista"/>
+        <w:ind w:left="1440"/>
+        <w:jc w:val="both"/>
+        <w:rPr>
+          <w:rFonts w:ascii="Arial" w:hAnsi="Arial" w:cs="Arial"/>
+        </w:rPr>
+      </w:pPr>
+    </w:p>
+    <w:p>
+      <w:pPr>
+        <w:pStyle w:val="Prrafodelista"/>
+        <w:numPr>
+          <w:ilvl w:val="0"/>
+          <w:numId w:val="69"/>
+        </w:numPr>
+        <w:jc w:val="both"/>
+        <w:rPr>
+          <w:rFonts w:ascii="Arial" w:hAnsi="Arial" w:cs="Arial"/>
+        </w:rPr>
+      </w:pPr>
+      <w:r>
+        <w:rPr>
+          <w:rFonts w:ascii="Arial" w:hAnsi="Arial" w:cs="Arial"/>
+        </w:rPr>
+        <w:t>Desarrollador</w:t>
+      </w:r>
+      <w:r>
+        <w:rPr>
+          <w:rFonts w:ascii="Arial" w:hAnsi="Arial" w:cs="Arial"/>
+        </w:rPr>
+        <w:t xml:space="preserve"> </w:t>
+      </w:r>
+      <w:r>
+        <w:rPr>
+          <w:rFonts w:ascii="Arial" w:hAnsi="Arial" w:cs="Arial"/>
+        </w:rPr>
+        <w:t>y Encargado</w:t>
+      </w:r>
+      <w:r>
+        <w:rPr>
+          <w:rFonts w:ascii="Arial" w:hAnsi="Arial" w:cs="Arial"/>
+        </w:rPr>
+        <w:t xml:space="preserve"> </w:t>
+      </w:r>
+      <w:r>
+        <w:rPr>
+          <w:rFonts w:ascii="Arial" w:hAnsi="Arial" w:cs="Arial"/>
+        </w:rPr>
+        <w:t>de Control de Versiones:</w:t>
+      </w:r>
+      <w:r>
+        <w:rPr>
+          <w:rFonts w:ascii="Arial" w:hAnsi="Arial" w:cs="Arial"/>
+        </w:rPr>
+        <w:t xml:space="preserve"> (Sebastian Santacruz)</w:t>
+      </w:r>
+    </w:p>
+    <w:p>
+      <w:pPr>
+        <w:pStyle w:val="Prrafodelista"/>
+        <w:numPr>
+          <w:ilvl w:val="1"/>
+          <w:numId w:val="65"/>
+        </w:numPr>
+        <w:jc w:val="both"/>
+        <w:rPr>
+          <w:rFonts w:ascii="Arial" w:hAnsi="Arial" w:cs="Arial"/>
+        </w:rPr>
+      </w:pPr>
+      <w:r>
+        <w:rPr>
+          <w:rFonts w:ascii="Arial" w:hAnsi="Arial" w:cs="Arial"/>
+        </w:rPr>
+        <w:t>Implementa el código, realiza pruebas unitarias y corrige errores.</w:t>
+      </w:r>
+    </w:p>
+    <w:p>
+      <w:pPr>
+        <w:pStyle w:val="Prrafodelista"/>
+        <w:numPr>
+          <w:ilvl w:val="1"/>
+          <w:numId w:val="65"/>
+        </w:numPr>
+        <w:jc w:val="both"/>
+        <w:rPr>
+          <w:rFonts w:ascii="Arial" w:hAnsi="Arial" w:cs="Arial"/>
+        </w:rPr>
+      </w:pPr>
+      <w:r>
+        <w:rPr>
+          <w:rFonts w:ascii="Arial" w:hAnsi="Arial" w:cs="Arial"/>
+        </w:rPr>
+        <w:t>Gestiona el repositorio (Git), integrando el código de manera continua.</w:t>
+      </w:r>
+    </w:p>
+    <w:p>
+      <w:pPr>
+        <w:pStyle w:val="Prrafodelista"/>
+        <w:numPr>
+          <w:ilvl w:val="1"/>
+          <w:numId w:val="65"/>
+        </w:numPr>
+        <w:jc w:val="both"/>
+        <w:rPr>
+          <w:rFonts w:ascii="Arial" w:hAnsi="Arial" w:cs="Arial"/>
+        </w:rPr>
+      </w:pPr>
+      <w:r>
+        <w:rPr>
+          <w:rFonts w:ascii="Arial" w:hAnsi="Arial" w:cs="Arial"/>
+        </w:rPr>
+        <w:t>Garantiza que el equipo trabaje siempre con la última versión.</w:t>
+      </w:r>
+    </w:p>
+    <w:p>
+      <w:pPr>
+        <w:pStyle w:val="Prrafodelista"/>
+        <w:ind w:left="1440"/>
+        <w:jc w:val="both"/>
+        <w:rPr>
+          <w:rFonts w:ascii="Arial" w:hAnsi="Arial" w:cs="Arial"/>
+        </w:rPr>
+      </w:pPr>
+    </w:p>
+    <w:p>
+      <w:pPr>
+        <w:pStyle w:val="Prrafodelista"/>
+        <w:numPr>
+          <w:ilvl w:val="0"/>
+          <w:numId w:val="69"/>
+        </w:numPr>
+        <w:jc w:val="both"/>
+        <w:rPr>
+          <w:rFonts w:ascii="Arial" w:hAnsi="Arial" w:cs="Arial"/>
+        </w:rPr>
+      </w:pPr>
+      <w:r>
+        <w:rPr>
+          <w:rFonts w:ascii="Arial" w:hAnsi="Arial" w:cs="Arial"/>
+        </w:rPr>
+        <w:t>D</w:t>
+      </w:r>
+      <w:r>
+        <w:rPr>
+          <w:rFonts w:ascii="Arial" w:hAnsi="Arial" w:cs="Arial"/>
+        </w:rPr>
+        <w:t>iseñador</w:t>
+      </w:r>
+      <w:r>
+        <w:rPr>
+          <w:rFonts w:ascii="Arial" w:hAnsi="Arial" w:cs="Arial"/>
+        </w:rPr>
+        <w:t xml:space="preserve"> </w:t>
+      </w:r>
+      <w:r>
+        <w:rPr>
+          <w:rFonts w:ascii="Arial" w:hAnsi="Arial" w:cs="Arial"/>
+        </w:rPr>
+        <w:t>UI/UX y Gestor</w:t>
+      </w:r>
+      <w:r>
+        <w:rPr>
+          <w:rFonts w:ascii="Arial" w:hAnsi="Arial" w:cs="Arial"/>
+        </w:rPr>
+        <w:t xml:space="preserve"> </w:t>
+      </w:r>
+      <w:r>
+        <w:rPr>
+          <w:rFonts w:ascii="Arial" w:hAnsi="Arial" w:cs="Arial"/>
+        </w:rPr>
+        <w:t>de Calidad:</w:t>
+      </w:r>
+      <w:r>
+        <w:rPr>
+          <w:rFonts w:ascii="Arial" w:hAnsi="Arial" w:cs="Arial"/>
+        </w:rPr>
+        <w:t xml:space="preserve"> (Rigoberto Ramirez)</w:t>
+      </w:r>
+    </w:p>
+    <w:p>
+      <w:pPr>
+        <w:pStyle w:val="Prrafodelista"/>
+        <w:numPr>
+          <w:ilvl w:val="1"/>
+          <w:numId w:val="65"/>
+        </w:numPr>
+        <w:jc w:val="both"/>
+        <w:rPr>
+          <w:rFonts w:ascii="Arial" w:hAnsi="Arial" w:cs="Arial"/>
+        </w:rPr>
+      </w:pPr>
+      <w:r>
+        <w:rPr>
+          <w:rFonts w:ascii="Arial" w:hAnsi="Arial" w:cs="Arial"/>
+        </w:rPr>
+        <w:t>Crea las interfaces visuales del proyecto, asegurando la usabilidad.</w:t>
+      </w:r>
+    </w:p>
+    <w:p>
+      <w:pPr>
+        <w:pStyle w:val="Prrafodelista"/>
+        <w:numPr>
+          <w:ilvl w:val="1"/>
+          <w:numId w:val="65"/>
+        </w:numPr>
+        <w:jc w:val="both"/>
+        <w:rPr>
+          <w:rFonts w:ascii="Arial" w:hAnsi="Arial" w:cs="Arial"/>
+        </w:rPr>
+      </w:pPr>
+      <w:r>
+        <w:rPr>
+          <w:rFonts w:ascii="Arial" w:hAnsi="Arial" w:cs="Arial"/>
+        </w:rPr>
+        <w:t>Realiza pruebas de funcionalidad y documenta errores.</w:t>
+      </w:r>
+    </w:p>
+    <w:p>
+      <w:pPr>
+        <w:pStyle w:val="Prrafodelista"/>
+        <w:numPr>
+          <w:ilvl w:val="1"/>
+          <w:numId w:val="65"/>
+        </w:numPr>
+        <w:jc w:val="both"/>
+        <w:rPr>
+          <w:rFonts w:ascii="Arial" w:hAnsi="Arial" w:cs="Arial"/>
+        </w:rPr>
+      </w:pPr>
+      <w:r>
+        <w:rPr>
+          <w:rFonts w:ascii="Arial" w:hAnsi="Arial" w:cs="Arial"/>
+        </w:rPr>
+        <w:t>Garantiza que el producto final sea estético y funcional.</w:t>
       </w:r>
     </w:p>
     <w:sectPr>
@@ -2564,6 +2993,95 @@
 <file path=word/numbering.xml><?xml version="1.0" encoding="utf-8"?>
 <w:numbering xmlns:wpc="http://schemas.microsoft.com/office/word/2010/wordprocessingCanvas" xmlns:cx="http://schemas.microsoft.com/office/drawing/2014/chartex" xmlns:cx1="http://schemas.microsoft.com/office/drawing/2015/9/8/chartex" xmlns:cx2="http://schemas.microsoft.com/office/drawing/2015/10/21/chartex" xmlns:cx3="http://schemas.microsoft.com/office/drawing/2016/5/9/chartex" xmlns:cx4="http://schemas.microsoft.com/office/drawing/2016/5/10/chartex" xmlns:cx5="http://schemas.microsoft.com/office/drawing/2016/5/11/chartex" xmlns:cx6="http://schemas.microsoft.com/office/drawing/2016/5/12/chartex" xmlns:cx7="http://schemas.microsoft.com/office/drawing/2016/5/13/chartex" xmlns:cx8="http://schemas.microsoft.com/office/drawing/2016/5/14/chartex" xmlns:mc="http://schemas.openxmlformats.org/markup-compatibility/2006" xmlns:aink="http://schemas.microsoft.com/office/drawing/2016/ink" xmlns:am3d="http://schemas.microsoft.com/office/drawing/2017/model3d" xmlns:o="urn:schemas-microsoft-com:office:office" xmlns:oel="http://schemas.microsoft.com/office/2019/extlst" xmlns:r="http://schemas.openxmlformats.org/officeDocument/2006/relationships" xmlns:m="http://schemas.openxmlformats.org/officeDocument/2006/math" xmlns:v="urn:schemas-microsoft-com:vml" xmlns:wp14="http://schemas.microsoft.com/office/word/2010/wordprocessingDrawing" xmlns:wp="http://schemas.openxmlformats.org/drawingml/2006/wordprocessingDrawing" xmlns:w10="urn:schemas-microsoft-com:office:word" xmlns:w="http://schemas.openxmlformats.org/wordprocessingml/2006/main" xmlns:w14="http://schemas.microsoft.com/office/word/2010/wordml" xmlns:w15="http://schemas.microsoft.com/office/word/2012/wordml" xmlns:w16cex="http://schemas.microsoft.com/office/word/2018/wordml/cex" xmlns:w16cid="http://schemas.microsoft.com/office/word/2016/wordml/cid" xmlns:w16="http://schemas.microsoft.com/office/word/2018/wordml" xmlns:w16du="http://schemas.microsoft.com/office/word/2023/wordml/word16du" xmlns:w16sdtdh="http://schemas.microsoft.com/office/word/2020/wordml/sdtdatahash" xmlns:w16sdtfl="http://schemas.microsoft.com/office/word/2024/wordml/sdtformatlock" xmlns:w16se="http://schemas.microsoft.com/office/word/2015/wordml/symex" xmlns:wpg="http://schemas.microsoft.com/office/word/2010/wordprocessingGroup" xmlns:wpi="http://schemas.microsoft.com/office/word/2010/wordprocessingInk" xmlns:wne="http://schemas.microsoft.com/office/word/2006/wordml" xmlns:wps="http://schemas.microsoft.com/office/word/2010/wordprocessingShape" mc:Ignorable="w14 w15 w16se w16cid w16 w16cex w16sdtdh w16sdtfl w16du wp14">
   <w:abstractNum w:abstractNumId="0" w15:restartNumberingAfterBreak="0">
+    <w:nsid w:val="000459F6"/>
+    <w:multiLevelType w:val="hybridMultilevel"/>
+    <w:tmpl w:val="1FBA9F52"/>
+    <w:lvl w:ilvl="0" w:tplc="240A000F">
+      <w:start w:val="1"/>
+      <w:numFmt w:val="decimal"/>
+      <w:lvlText w:val="%1."/>
+      <w:lvlJc w:val="left"/>
+      <w:pPr>
+        <w:ind w:left="720" w:hanging="360"/>
+      </w:pPr>
+      <w:rPr>
+        <w:rFonts w:hint="default"/>
+      </w:rPr>
+    </w:lvl>
+    <w:lvl w:ilvl="1" w:tplc="240A0019" w:tentative="1">
+      <w:start w:val="1"/>
+      <w:numFmt w:val="lowerLetter"/>
+      <w:lvlText w:val="%2."/>
+      <w:lvlJc w:val="left"/>
+      <w:pPr>
+        <w:ind w:left="1440" w:hanging="360"/>
+      </w:pPr>
+    </w:lvl>
+    <w:lvl w:ilvl="2" w:tplc="240A001B" w:tentative="1">
+      <w:start w:val="1"/>
+      <w:numFmt w:val="lowerRoman"/>
+      <w:lvlText w:val="%3."/>
+      <w:lvlJc w:val="right"/>
+      <w:pPr>
+        <w:ind w:left="2160" w:hanging="180"/>
+      </w:pPr>
+    </w:lvl>
+    <w:lvl w:ilvl="3" w:tplc="240A000F" w:tentative="1">
+      <w:start w:val="1"/>
+      <w:numFmt w:val="decimal"/>
+      <w:lvlText w:val="%4."/>
+      <w:lvlJc w:val="left"/>
+      <w:pPr>
+        <w:ind w:left="2880" w:hanging="360"/>
+      </w:pPr>
+    </w:lvl>
+    <w:lvl w:ilvl="4" w:tplc="240A0019" w:tentative="1">
+      <w:start w:val="1"/>
+      <w:numFmt w:val="lowerLetter"/>
+      <w:lvlText w:val="%5."/>
+      <w:lvlJc w:val="left"/>
+      <w:pPr>
+        <w:ind w:left="3600" w:hanging="360"/>
+      </w:pPr>
+    </w:lvl>
+    <w:lvl w:ilvl="5" w:tplc="240A001B" w:tentative="1">
+      <w:start w:val="1"/>
+      <w:numFmt w:val="lowerRoman"/>
+      <w:lvlText w:val="%6."/>
+      <w:lvlJc w:val="right"/>
+      <w:pPr>
+        <w:ind w:left="4320" w:hanging="180"/>
+      </w:pPr>
+    </w:lvl>
+    <w:lvl w:ilvl="6" w:tplc="240A000F" w:tentative="1">
+      <w:start w:val="1"/>
+      <w:numFmt w:val="decimal"/>
+      <w:lvlText w:val="%7."/>
+      <w:lvlJc w:val="left"/>
+      <w:pPr>
+        <w:ind w:left="5040" w:hanging="360"/>
+      </w:pPr>
+    </w:lvl>
+    <w:lvl w:ilvl="7" w:tplc="240A0019" w:tentative="1">
+      <w:start w:val="1"/>
+      <w:numFmt w:val="lowerLetter"/>
+      <w:lvlText w:val="%8."/>
+      <w:lvlJc w:val="left"/>
+      <w:pPr>
+        <w:ind w:left="5760" w:hanging="360"/>
+      </w:pPr>
+    </w:lvl>
+    <w:lvl w:ilvl="8" w:tplc="240A001B" w:tentative="1">
+      <w:start w:val="1"/>
+      <w:numFmt w:val="lowerRoman"/>
+      <w:lvlText w:val="%9."/>
+      <w:lvlJc w:val="right"/>
+      <w:pPr>
+        <w:ind w:left="6480" w:hanging="180"/>
+      </w:pPr>
+    </w:lvl>
+  </w:abstractNum>
+  <w:abstractNum w:abstractNumId="1" w15:restartNumberingAfterBreak="0">
     <w:nsid w:val="004A567C"/>
     <w:multiLevelType w:val="multilevel"/>
     <w:tmpl w:val="408EF4B0"/>
@@ -2712,7 +3230,7 @@
       </w:rPr>
     </w:lvl>
   </w:abstractNum>
-  <w:abstractNum w:abstractNumId="1" w15:restartNumberingAfterBreak="0">
+  <w:abstractNum w:abstractNumId="2" w15:restartNumberingAfterBreak="0">
     <w:nsid w:val="036E4B7A"/>
     <w:multiLevelType w:val="multilevel"/>
     <w:tmpl w:val="B7908FFE"/>
@@ -2857,7 +3375,7 @@
       </w:rPr>
     </w:lvl>
   </w:abstractNum>
-  <w:abstractNum w:abstractNumId="2" w15:restartNumberingAfterBreak="0">
+  <w:abstractNum w:abstractNumId="3" w15:restartNumberingAfterBreak="0">
     <w:nsid w:val="03D93A42"/>
     <w:multiLevelType w:val="hybridMultilevel"/>
     <w:tmpl w:val="6BAE8DB2"/>
@@ -2969,7 +3487,7 @@
       </w:rPr>
     </w:lvl>
   </w:abstractNum>
-  <w:abstractNum w:abstractNumId="3" w15:restartNumberingAfterBreak="0">
+  <w:abstractNum w:abstractNumId="4" w15:restartNumberingAfterBreak="0">
     <w:nsid w:val="04277362"/>
     <w:multiLevelType w:val="multilevel"/>
     <w:tmpl w:val="AAFC16A6"/>
@@ -3118,7 +3636,7 @@
       </w:rPr>
     </w:lvl>
   </w:abstractNum>
-  <w:abstractNum w:abstractNumId="4" w15:restartNumberingAfterBreak="0">
+  <w:abstractNum w:abstractNumId="5" w15:restartNumberingAfterBreak="0">
     <w:nsid w:val="065D3C71"/>
     <w:multiLevelType w:val="hybridMultilevel"/>
     <w:tmpl w:val="02444D8A"/>
@@ -3231,7 +3749,7 @@
       </w:rPr>
     </w:lvl>
   </w:abstractNum>
-  <w:abstractNum w:abstractNumId="5" w15:restartNumberingAfterBreak="0">
+  <w:abstractNum w:abstractNumId="6" w15:restartNumberingAfterBreak="0">
     <w:nsid w:val="0BBB426B"/>
     <w:multiLevelType w:val="multilevel"/>
     <w:tmpl w:val="70CE0038"/>
@@ -3380,7 +3898,7 @@
       </w:rPr>
     </w:lvl>
   </w:abstractNum>
-  <w:abstractNum w:abstractNumId="6" w15:restartNumberingAfterBreak="0">
+  <w:abstractNum w:abstractNumId="7" w15:restartNumberingAfterBreak="0">
     <w:nsid w:val="0D2920F0"/>
     <w:multiLevelType w:val="multilevel"/>
     <w:tmpl w:val="A2088536"/>
@@ -3529,7 +4047,7 @@
       </w:rPr>
     </w:lvl>
   </w:abstractNum>
-  <w:abstractNum w:abstractNumId="7" w15:restartNumberingAfterBreak="0">
+  <w:abstractNum w:abstractNumId="8" w15:restartNumberingAfterBreak="0">
     <w:nsid w:val="0D8D7C57"/>
     <w:multiLevelType w:val="hybridMultilevel"/>
     <w:tmpl w:val="B2305234"/>
@@ -3642,7 +4160,7 @@
       </w:rPr>
     </w:lvl>
   </w:abstractNum>
-  <w:abstractNum w:abstractNumId="8" w15:restartNumberingAfterBreak="0">
+  <w:abstractNum w:abstractNumId="9" w15:restartNumberingAfterBreak="0">
     <w:nsid w:val="10745E37"/>
     <w:multiLevelType w:val="multilevel"/>
     <w:tmpl w:val="68D8B87A"/>
@@ -3759,7 +4277,7 @@
       </w:pPr>
     </w:lvl>
   </w:abstractNum>
-  <w:abstractNum w:abstractNumId="9" w15:restartNumberingAfterBreak="0">
+  <w:abstractNum w:abstractNumId="10" w15:restartNumberingAfterBreak="0">
     <w:nsid w:val="1482775B"/>
     <w:multiLevelType w:val="multilevel"/>
     <w:tmpl w:val="0EBA3C40"/>
@@ -3854,7 +4372,7 @@
       </w:pPr>
     </w:lvl>
   </w:abstractNum>
-  <w:abstractNum w:abstractNumId="10" w15:restartNumberingAfterBreak="0">
+  <w:abstractNum w:abstractNumId="11" w15:restartNumberingAfterBreak="0">
     <w:nsid w:val="1EA26CAD"/>
     <w:multiLevelType w:val="hybridMultilevel"/>
     <w:tmpl w:val="B5A616CE"/>
@@ -3966,7 +4484,7 @@
       </w:rPr>
     </w:lvl>
   </w:abstractNum>
-  <w:abstractNum w:abstractNumId="11" w15:restartNumberingAfterBreak="0">
+  <w:abstractNum w:abstractNumId="12" w15:restartNumberingAfterBreak="0">
     <w:nsid w:val="22625004"/>
     <w:multiLevelType w:val="multilevel"/>
     <w:tmpl w:val="C6D43B70"/>
@@ -4115,7 +4633,7 @@
       </w:rPr>
     </w:lvl>
   </w:abstractNum>
-  <w:abstractNum w:abstractNumId="12" w15:restartNumberingAfterBreak="0">
+  <w:abstractNum w:abstractNumId="13" w15:restartNumberingAfterBreak="0">
     <w:nsid w:val="230772D1"/>
     <w:multiLevelType w:val="multilevel"/>
     <w:tmpl w:val="0DA8245C"/>
@@ -4264,7 +4782,7 @@
       </w:rPr>
     </w:lvl>
   </w:abstractNum>
-  <w:abstractNum w:abstractNumId="13" w15:restartNumberingAfterBreak="0">
+  <w:abstractNum w:abstractNumId="14" w15:restartNumberingAfterBreak="0">
     <w:nsid w:val="275F2E14"/>
     <w:multiLevelType w:val="hybridMultilevel"/>
     <w:tmpl w:val="06BCC842"/>
@@ -4350,7 +4868,7 @@
       </w:pPr>
     </w:lvl>
   </w:abstractNum>
-  <w:abstractNum w:abstractNumId="14" w15:restartNumberingAfterBreak="0">
+  <w:abstractNum w:abstractNumId="15" w15:restartNumberingAfterBreak="0">
     <w:nsid w:val="2AAF3C25"/>
     <w:multiLevelType w:val="multilevel"/>
     <w:tmpl w:val="22E070EA"/>
@@ -4499,7 +5017,7 @@
       </w:rPr>
     </w:lvl>
   </w:abstractNum>
-  <w:abstractNum w:abstractNumId="15" w15:restartNumberingAfterBreak="0">
+  <w:abstractNum w:abstractNumId="16" w15:restartNumberingAfterBreak="0">
     <w:nsid w:val="338F2ABC"/>
     <w:multiLevelType w:val="hybridMultilevel"/>
     <w:tmpl w:val="5BE006C8"/>
@@ -4585,7 +5103,7 @@
       </w:pPr>
     </w:lvl>
   </w:abstractNum>
-  <w:abstractNum w:abstractNumId="16" w15:restartNumberingAfterBreak="0">
+  <w:abstractNum w:abstractNumId="17" w15:restartNumberingAfterBreak="0">
     <w:nsid w:val="33E22F45"/>
     <w:multiLevelType w:val="multilevel"/>
     <w:tmpl w:val="657A77E4"/>
@@ -4734,7 +5252,7 @@
       </w:rPr>
     </w:lvl>
   </w:abstractNum>
-  <w:abstractNum w:abstractNumId="17" w15:restartNumberingAfterBreak="0">
+  <w:abstractNum w:abstractNumId="18" w15:restartNumberingAfterBreak="0">
     <w:nsid w:val="44971E10"/>
     <w:multiLevelType w:val="multilevel"/>
     <w:tmpl w:val="1A2A25D0"/>
@@ -4883,7 +5401,7 @@
       </w:rPr>
     </w:lvl>
   </w:abstractNum>
-  <w:abstractNum w:abstractNumId="18" w15:restartNumberingAfterBreak="0">
+  <w:abstractNum w:abstractNumId="19" w15:restartNumberingAfterBreak="0">
     <w:nsid w:val="48F47AD0"/>
     <w:multiLevelType w:val="multilevel"/>
     <w:tmpl w:val="BEB85244"/>
@@ -5032,7 +5550,7 @@
       </w:rPr>
     </w:lvl>
   </w:abstractNum>
-  <w:abstractNum w:abstractNumId="19" w15:restartNumberingAfterBreak="0">
+  <w:abstractNum w:abstractNumId="20" w15:restartNumberingAfterBreak="0">
     <w:nsid w:val="492C5BF8"/>
     <w:multiLevelType w:val="multilevel"/>
     <w:tmpl w:val="EF38F0B8"/>
@@ -5181,7 +5699,7 @@
       </w:rPr>
     </w:lvl>
   </w:abstractNum>
-  <w:abstractNum w:abstractNumId="20" w15:restartNumberingAfterBreak="0">
+  <w:abstractNum w:abstractNumId="21" w15:restartNumberingAfterBreak="0">
     <w:nsid w:val="4C522ACE"/>
     <w:multiLevelType w:val="multilevel"/>
     <w:tmpl w:val="CC96332E"/>
@@ -5330,7 +5848,7 @@
       </w:rPr>
     </w:lvl>
   </w:abstractNum>
-  <w:abstractNum w:abstractNumId="21" w15:restartNumberingAfterBreak="0">
+  <w:abstractNum w:abstractNumId="22" w15:restartNumberingAfterBreak="0">
     <w:nsid w:val="4E457E1A"/>
     <w:multiLevelType w:val="multilevel"/>
     <w:tmpl w:val="E4843C96"/>
@@ -5479,10 +5997,10 @@
       </w:rPr>
     </w:lvl>
   </w:abstractNum>
-  <w:abstractNum w:abstractNumId="22" w15:restartNumberingAfterBreak="0">
+  <w:abstractNum w:abstractNumId="23" w15:restartNumberingAfterBreak="0">
     <w:nsid w:val="4E734AFD"/>
     <w:multiLevelType w:val="multilevel"/>
-    <w:tmpl w:val="354CF7AA"/>
+    <w:tmpl w:val="4BE63D7E"/>
     <w:lvl w:ilvl="0">
       <w:start w:val="1"/>
       <w:numFmt w:val="bullet"/>
@@ -5499,20 +6017,16 @@
         <w:sz w:val="20"/>
       </w:rPr>
     </w:lvl>
-    <w:lvl w:ilvl="1" w:tentative="1">
-      <w:start w:val="1"/>
-      <w:numFmt w:val="bullet"/>
-      <w:lvlText w:val="o"/>
-      <w:lvlJc w:val="left"/>
-      <w:pPr>
-        <w:tabs>
-          <w:tab w:val="num" w:pos="1440"/>
-        </w:tabs>
+    <w:lvl w:ilvl="1">
+      <w:start w:val="1"/>
+      <w:numFmt w:val="bullet"/>
+      <w:lvlText w:val="-"/>
+      <w:lvlJc w:val="left"/>
+      <w:pPr>
         <w:ind w:left="1440" w:hanging="360"/>
       </w:pPr>
       <w:rPr>
-        <w:rFonts w:ascii="Courier New" w:hAnsi="Courier New" w:hint="default"/>
-        <w:sz w:val="20"/>
+        <w:rFonts w:ascii="Arial" w:eastAsiaTheme="minorEastAsia" w:hAnsi="Arial" w:cs="Arial" w:hint="default"/>
       </w:rPr>
     </w:lvl>
     <w:lvl w:ilvl="2" w:tentative="1">
@@ -5628,7 +6142,7 @@
       </w:rPr>
     </w:lvl>
   </w:abstractNum>
-  <w:abstractNum w:abstractNumId="23" w15:restartNumberingAfterBreak="0">
+  <w:abstractNum w:abstractNumId="24" w15:restartNumberingAfterBreak="0">
     <w:nsid w:val="58340913"/>
     <w:multiLevelType w:val="multilevel"/>
     <w:tmpl w:val="B79EBCCE"/>
@@ -5741,7 +6255,7 @@
       </w:pPr>
     </w:lvl>
   </w:abstractNum>
-  <w:abstractNum w:abstractNumId="24" w15:restartNumberingAfterBreak="0">
+  <w:abstractNum w:abstractNumId="25" w15:restartNumberingAfterBreak="0">
     <w:nsid w:val="5F2275D5"/>
     <w:multiLevelType w:val="hybridMultilevel"/>
     <w:tmpl w:val="67D0F4EC"/>
@@ -5854,7 +6368,7 @@
       </w:rPr>
     </w:lvl>
   </w:abstractNum>
-  <w:abstractNum w:abstractNumId="25" w15:restartNumberingAfterBreak="0">
+  <w:abstractNum w:abstractNumId="26" w15:restartNumberingAfterBreak="0">
     <w:nsid w:val="62D851D2"/>
     <w:multiLevelType w:val="hybridMultilevel"/>
     <w:tmpl w:val="7E4A6A46"/>
@@ -5940,7 +6454,7 @@
       </w:pPr>
     </w:lvl>
   </w:abstractNum>
-  <w:abstractNum w:abstractNumId="26" w15:restartNumberingAfterBreak="0">
+  <w:abstractNum w:abstractNumId="27" w15:restartNumberingAfterBreak="0">
     <w:nsid w:val="64195E37"/>
     <w:multiLevelType w:val="multilevel"/>
     <w:tmpl w:val="44F4B3A4"/>
@@ -6089,7 +6603,7 @@
       </w:rPr>
     </w:lvl>
   </w:abstractNum>
-  <w:abstractNum w:abstractNumId="27" w15:restartNumberingAfterBreak="0">
+  <w:abstractNum w:abstractNumId="28" w15:restartNumberingAfterBreak="0">
     <w:nsid w:val="66353929"/>
     <w:multiLevelType w:val="multilevel"/>
     <w:tmpl w:val="39421738"/>
@@ -6238,7 +6752,7 @@
       </w:rPr>
     </w:lvl>
   </w:abstractNum>
-  <w:abstractNum w:abstractNumId="28" w15:restartNumberingAfterBreak="0">
+  <w:abstractNum w:abstractNumId="29" w15:restartNumberingAfterBreak="0">
     <w:nsid w:val="6C530763"/>
     <w:multiLevelType w:val="hybridMultilevel"/>
     <w:tmpl w:val="0E0A1B70"/>
@@ -6325,208 +6839,211 @@
     </w:lvl>
   </w:abstractNum>
   <w:num w:numId="1" w16cid:durableId="2146586213">
+    <w:abstractNumId w:val="18"/>
+  </w:num>
+  <w:num w:numId="2" w16cid:durableId="671907556">
+    <w:abstractNumId w:val="19"/>
+  </w:num>
+  <w:num w:numId="3" w16cid:durableId="1695154653">
+    <w:abstractNumId w:val="21"/>
+  </w:num>
+  <w:num w:numId="4" w16cid:durableId="1683359730">
     <w:abstractNumId w:val="17"/>
   </w:num>
-  <w:num w:numId="2" w16cid:durableId="671907556">
-    <w:abstractNumId w:val="18"/>
+  <w:num w:numId="5" w16cid:durableId="1699625283">
+    <w:abstractNumId w:val="12"/>
   </w:num>
-  <w:num w:numId="3" w16cid:durableId="1695154653">
+  <w:num w:numId="6" w16cid:durableId="153382285">
+    <w:abstractNumId w:val="7"/>
+  </w:num>
+  <w:num w:numId="7" w16cid:durableId="1401251382">
+    <w:abstractNumId w:val="1"/>
+  </w:num>
+  <w:num w:numId="8" w16cid:durableId="541209959">
+    <w:abstractNumId w:val="28"/>
+  </w:num>
+  <w:num w:numId="9" w16cid:durableId="424423399">
+    <w:abstractNumId w:val="27"/>
+  </w:num>
+  <w:num w:numId="10" w16cid:durableId="1575821283">
+    <w:abstractNumId w:val="24"/>
+  </w:num>
+  <w:num w:numId="11" w16cid:durableId="1781148984">
+    <w:abstractNumId w:val="9"/>
+  </w:num>
+  <w:num w:numId="12" w16cid:durableId="1274093149">
+    <w:abstractNumId w:val="2"/>
+  </w:num>
+  <w:num w:numId="13" w16cid:durableId="625088120">
+    <w:abstractNumId w:val="4"/>
+  </w:num>
+  <w:num w:numId="14" w16cid:durableId="1673217527">
+    <w:abstractNumId w:val="10"/>
+  </w:num>
+  <w:num w:numId="15" w16cid:durableId="1205673908">
+    <w:abstractNumId w:val="10"/>
+  </w:num>
+  <w:num w:numId="16" w16cid:durableId="1866216085">
+    <w:abstractNumId w:val="10"/>
+  </w:num>
+  <w:num w:numId="17" w16cid:durableId="1157957228">
+    <w:abstractNumId w:val="10"/>
+  </w:num>
+  <w:num w:numId="18" w16cid:durableId="2064789072">
+    <w:abstractNumId w:val="10"/>
+  </w:num>
+  <w:num w:numId="19" w16cid:durableId="1948272487">
+    <w:abstractNumId w:val="10"/>
+  </w:num>
+  <w:num w:numId="20" w16cid:durableId="71707527">
+    <w:abstractNumId w:val="10"/>
+  </w:num>
+  <w:num w:numId="21" w16cid:durableId="357632205">
+    <w:abstractNumId w:val="10"/>
+  </w:num>
+  <w:num w:numId="22" w16cid:durableId="1171288895">
+    <w:abstractNumId w:val="10"/>
+  </w:num>
+  <w:num w:numId="23" w16cid:durableId="2097942475">
+    <w:abstractNumId w:val="10"/>
+  </w:num>
+  <w:num w:numId="24" w16cid:durableId="1554006771">
+    <w:abstractNumId w:val="10"/>
+  </w:num>
+  <w:num w:numId="25" w16cid:durableId="942810565">
+    <w:abstractNumId w:val="10"/>
+  </w:num>
+  <w:num w:numId="26" w16cid:durableId="912393999">
+    <w:abstractNumId w:val="10"/>
+  </w:num>
+  <w:num w:numId="27" w16cid:durableId="2138448761">
+    <w:abstractNumId w:val="10"/>
+  </w:num>
+  <w:num w:numId="28" w16cid:durableId="84229623">
+    <w:abstractNumId w:val="10"/>
+  </w:num>
+  <w:num w:numId="29" w16cid:durableId="1905027280">
+    <w:abstractNumId w:val="10"/>
+  </w:num>
+  <w:num w:numId="30" w16cid:durableId="808861944">
+    <w:abstractNumId w:val="10"/>
+  </w:num>
+  <w:num w:numId="31" w16cid:durableId="1028332248">
+    <w:abstractNumId w:val="10"/>
+  </w:num>
+  <w:num w:numId="32" w16cid:durableId="1969117673">
+    <w:abstractNumId w:val="10"/>
+  </w:num>
+  <w:num w:numId="33" w16cid:durableId="398602178">
+    <w:abstractNumId w:val="10"/>
+  </w:num>
+  <w:num w:numId="34" w16cid:durableId="1079718792">
+    <w:abstractNumId w:val="10"/>
+  </w:num>
+  <w:num w:numId="35" w16cid:durableId="545917311">
+    <w:abstractNumId w:val="10"/>
+  </w:num>
+  <w:num w:numId="36" w16cid:durableId="243341156">
+    <w:abstractNumId w:val="10"/>
+  </w:num>
+  <w:num w:numId="37" w16cid:durableId="520238192">
+    <w:abstractNumId w:val="10"/>
+  </w:num>
+  <w:num w:numId="38" w16cid:durableId="1883587775">
+    <w:abstractNumId w:val="10"/>
+  </w:num>
+  <w:num w:numId="39" w16cid:durableId="511338051">
+    <w:abstractNumId w:val="10"/>
+  </w:num>
+  <w:num w:numId="40" w16cid:durableId="2002851733">
+    <w:abstractNumId w:val="10"/>
+  </w:num>
+  <w:num w:numId="41" w16cid:durableId="1651015127">
+    <w:abstractNumId w:val="10"/>
+  </w:num>
+  <w:num w:numId="42" w16cid:durableId="2099979836">
+    <w:abstractNumId w:val="10"/>
+  </w:num>
+  <w:num w:numId="43" w16cid:durableId="2007439240">
+    <w:abstractNumId w:val="10"/>
+  </w:num>
+  <w:num w:numId="44" w16cid:durableId="1886524654">
+    <w:abstractNumId w:val="10"/>
+  </w:num>
+  <w:num w:numId="45" w16cid:durableId="769813108">
+    <w:abstractNumId w:val="10"/>
+  </w:num>
+  <w:num w:numId="46" w16cid:durableId="1130050058">
+    <w:abstractNumId w:val="10"/>
+  </w:num>
+  <w:num w:numId="47" w16cid:durableId="1437367335">
+    <w:abstractNumId w:val="10"/>
+  </w:num>
+  <w:num w:numId="48" w16cid:durableId="737829497">
+    <w:abstractNumId w:val="10"/>
+  </w:num>
+  <w:num w:numId="49" w16cid:durableId="69815450">
+    <w:abstractNumId w:val="10"/>
+  </w:num>
+  <w:num w:numId="50" w16cid:durableId="1965192943">
+    <w:abstractNumId w:val="10"/>
+  </w:num>
+  <w:num w:numId="51" w16cid:durableId="14156452">
+    <w:abstractNumId w:val="10"/>
+  </w:num>
+  <w:num w:numId="52" w16cid:durableId="88428930">
+    <w:abstractNumId w:val="10"/>
+  </w:num>
+  <w:num w:numId="53" w16cid:durableId="626202744">
+    <w:abstractNumId w:val="10"/>
+  </w:num>
+  <w:num w:numId="54" w16cid:durableId="315302743">
+    <w:abstractNumId w:val="13"/>
+  </w:num>
+  <w:num w:numId="55" w16cid:durableId="643581514">
+    <w:abstractNumId w:val="15"/>
+  </w:num>
+  <w:num w:numId="56" w16cid:durableId="969359921">
     <w:abstractNumId w:val="20"/>
   </w:num>
-  <w:num w:numId="4" w16cid:durableId="1683359730">
+  <w:num w:numId="57" w16cid:durableId="1541430290">
+    <w:abstractNumId w:val="6"/>
+  </w:num>
+  <w:num w:numId="58" w16cid:durableId="1377437171">
+    <w:abstractNumId w:val="22"/>
+  </w:num>
+  <w:num w:numId="59" w16cid:durableId="1169906590">
+    <w:abstractNumId w:val="5"/>
+  </w:num>
+  <w:num w:numId="60" w16cid:durableId="1826509468">
+    <w:abstractNumId w:val="25"/>
+  </w:num>
+  <w:num w:numId="61" w16cid:durableId="522330290">
+    <w:abstractNumId w:val="8"/>
+  </w:num>
+  <w:num w:numId="62" w16cid:durableId="917136568">
+    <w:abstractNumId w:val="14"/>
+  </w:num>
+  <w:num w:numId="63" w16cid:durableId="2011328301">
+    <w:abstractNumId w:val="26"/>
+  </w:num>
+  <w:num w:numId="64" w16cid:durableId="1438985214">
+    <w:abstractNumId w:val="29"/>
+  </w:num>
+  <w:num w:numId="65" w16cid:durableId="2000960256">
+    <w:abstractNumId w:val="23"/>
+  </w:num>
+  <w:num w:numId="66" w16cid:durableId="44381263">
+    <w:abstractNumId w:val="11"/>
+  </w:num>
+  <w:num w:numId="67" w16cid:durableId="1617445968">
+    <w:abstractNumId w:val="3"/>
+  </w:num>
+  <w:num w:numId="68" w16cid:durableId="1530096224">
     <w:abstractNumId w:val="16"/>
   </w:num>
-  <w:num w:numId="5" w16cid:durableId="1699625283">
-    <w:abstractNumId w:val="11"/>
-  </w:num>
-  <w:num w:numId="6" w16cid:durableId="153382285">
-    <w:abstractNumId w:val="6"/>
-  </w:num>
-  <w:num w:numId="7" w16cid:durableId="1401251382">
+  <w:num w:numId="69" w16cid:durableId="879561198">
     <w:abstractNumId w:val="0"/>
-  </w:num>
-  <w:num w:numId="8" w16cid:durableId="541209959">
-    <w:abstractNumId w:val="27"/>
-  </w:num>
-  <w:num w:numId="9" w16cid:durableId="424423399">
-    <w:abstractNumId w:val="26"/>
-  </w:num>
-  <w:num w:numId="10" w16cid:durableId="1575821283">
-    <w:abstractNumId w:val="23"/>
-  </w:num>
-  <w:num w:numId="11" w16cid:durableId="1781148984">
-    <w:abstractNumId w:val="8"/>
-  </w:num>
-  <w:num w:numId="12" w16cid:durableId="1274093149">
-    <w:abstractNumId w:val="1"/>
-  </w:num>
-  <w:num w:numId="13" w16cid:durableId="625088120">
-    <w:abstractNumId w:val="3"/>
-  </w:num>
-  <w:num w:numId="14" w16cid:durableId="1673217527">
-    <w:abstractNumId w:val="9"/>
-  </w:num>
-  <w:num w:numId="15" w16cid:durableId="1205673908">
-    <w:abstractNumId w:val="9"/>
-  </w:num>
-  <w:num w:numId="16" w16cid:durableId="1866216085">
-    <w:abstractNumId w:val="9"/>
-  </w:num>
-  <w:num w:numId="17" w16cid:durableId="1157957228">
-    <w:abstractNumId w:val="9"/>
-  </w:num>
-  <w:num w:numId="18" w16cid:durableId="2064789072">
-    <w:abstractNumId w:val="9"/>
-  </w:num>
-  <w:num w:numId="19" w16cid:durableId="1948272487">
-    <w:abstractNumId w:val="9"/>
-  </w:num>
-  <w:num w:numId="20" w16cid:durableId="71707527">
-    <w:abstractNumId w:val="9"/>
-  </w:num>
-  <w:num w:numId="21" w16cid:durableId="357632205">
-    <w:abstractNumId w:val="9"/>
-  </w:num>
-  <w:num w:numId="22" w16cid:durableId="1171288895">
-    <w:abstractNumId w:val="9"/>
-  </w:num>
-  <w:num w:numId="23" w16cid:durableId="2097942475">
-    <w:abstractNumId w:val="9"/>
-  </w:num>
-  <w:num w:numId="24" w16cid:durableId="1554006771">
-    <w:abstractNumId w:val="9"/>
-  </w:num>
-  <w:num w:numId="25" w16cid:durableId="942810565">
-    <w:abstractNumId w:val="9"/>
-  </w:num>
-  <w:num w:numId="26" w16cid:durableId="912393999">
-    <w:abstractNumId w:val="9"/>
-  </w:num>
-  <w:num w:numId="27" w16cid:durableId="2138448761">
-    <w:abstractNumId w:val="9"/>
-  </w:num>
-  <w:num w:numId="28" w16cid:durableId="84229623">
-    <w:abstractNumId w:val="9"/>
-  </w:num>
-  <w:num w:numId="29" w16cid:durableId="1905027280">
-    <w:abstractNumId w:val="9"/>
-  </w:num>
-  <w:num w:numId="30" w16cid:durableId="808861944">
-    <w:abstractNumId w:val="9"/>
-  </w:num>
-  <w:num w:numId="31" w16cid:durableId="1028332248">
-    <w:abstractNumId w:val="9"/>
-  </w:num>
-  <w:num w:numId="32" w16cid:durableId="1969117673">
-    <w:abstractNumId w:val="9"/>
-  </w:num>
-  <w:num w:numId="33" w16cid:durableId="398602178">
-    <w:abstractNumId w:val="9"/>
-  </w:num>
-  <w:num w:numId="34" w16cid:durableId="1079718792">
-    <w:abstractNumId w:val="9"/>
-  </w:num>
-  <w:num w:numId="35" w16cid:durableId="545917311">
-    <w:abstractNumId w:val="9"/>
-  </w:num>
-  <w:num w:numId="36" w16cid:durableId="243341156">
-    <w:abstractNumId w:val="9"/>
-  </w:num>
-  <w:num w:numId="37" w16cid:durableId="520238192">
-    <w:abstractNumId w:val="9"/>
-  </w:num>
-  <w:num w:numId="38" w16cid:durableId="1883587775">
-    <w:abstractNumId w:val="9"/>
-  </w:num>
-  <w:num w:numId="39" w16cid:durableId="511338051">
-    <w:abstractNumId w:val="9"/>
-  </w:num>
-  <w:num w:numId="40" w16cid:durableId="2002851733">
-    <w:abstractNumId w:val="9"/>
-  </w:num>
-  <w:num w:numId="41" w16cid:durableId="1651015127">
-    <w:abstractNumId w:val="9"/>
-  </w:num>
-  <w:num w:numId="42" w16cid:durableId="2099979836">
-    <w:abstractNumId w:val="9"/>
-  </w:num>
-  <w:num w:numId="43" w16cid:durableId="2007439240">
-    <w:abstractNumId w:val="9"/>
-  </w:num>
-  <w:num w:numId="44" w16cid:durableId="1886524654">
-    <w:abstractNumId w:val="9"/>
-  </w:num>
-  <w:num w:numId="45" w16cid:durableId="769813108">
-    <w:abstractNumId w:val="9"/>
-  </w:num>
-  <w:num w:numId="46" w16cid:durableId="1130050058">
-    <w:abstractNumId w:val="9"/>
-  </w:num>
-  <w:num w:numId="47" w16cid:durableId="1437367335">
-    <w:abstractNumId w:val="9"/>
-  </w:num>
-  <w:num w:numId="48" w16cid:durableId="737829497">
-    <w:abstractNumId w:val="9"/>
-  </w:num>
-  <w:num w:numId="49" w16cid:durableId="69815450">
-    <w:abstractNumId w:val="9"/>
-  </w:num>
-  <w:num w:numId="50" w16cid:durableId="1965192943">
-    <w:abstractNumId w:val="9"/>
-  </w:num>
-  <w:num w:numId="51" w16cid:durableId="14156452">
-    <w:abstractNumId w:val="9"/>
-  </w:num>
-  <w:num w:numId="52" w16cid:durableId="88428930">
-    <w:abstractNumId w:val="9"/>
-  </w:num>
-  <w:num w:numId="53" w16cid:durableId="626202744">
-    <w:abstractNumId w:val="9"/>
-  </w:num>
-  <w:num w:numId="54" w16cid:durableId="315302743">
-    <w:abstractNumId w:val="12"/>
-  </w:num>
-  <w:num w:numId="55" w16cid:durableId="643581514">
-    <w:abstractNumId w:val="14"/>
-  </w:num>
-  <w:num w:numId="56" w16cid:durableId="969359921">
-    <w:abstractNumId w:val="19"/>
-  </w:num>
-  <w:num w:numId="57" w16cid:durableId="1541430290">
-    <w:abstractNumId w:val="5"/>
-  </w:num>
-  <w:num w:numId="58" w16cid:durableId="1377437171">
-    <w:abstractNumId w:val="21"/>
-  </w:num>
-  <w:num w:numId="59" w16cid:durableId="1169906590">
-    <w:abstractNumId w:val="4"/>
-  </w:num>
-  <w:num w:numId="60" w16cid:durableId="1826509468">
-    <w:abstractNumId w:val="24"/>
-  </w:num>
-  <w:num w:numId="61" w16cid:durableId="522330290">
-    <w:abstractNumId w:val="7"/>
-  </w:num>
-  <w:num w:numId="62" w16cid:durableId="917136568">
-    <w:abstractNumId w:val="13"/>
-  </w:num>
-  <w:num w:numId="63" w16cid:durableId="2011328301">
-    <w:abstractNumId w:val="25"/>
-  </w:num>
-  <w:num w:numId="64" w16cid:durableId="1438985214">
-    <w:abstractNumId w:val="28"/>
-  </w:num>
-  <w:num w:numId="65" w16cid:durableId="2000960256">
-    <w:abstractNumId w:val="22"/>
-  </w:num>
-  <w:num w:numId="66" w16cid:durableId="44381263">
-    <w:abstractNumId w:val="10"/>
-  </w:num>
-  <w:num w:numId="67" w16cid:durableId="1617445968">
-    <w:abstractNumId w:val="2"/>
-  </w:num>
-  <w:num w:numId="68" w16cid:durableId="1530096224">
-    <w:abstractNumId w:val="15"/>
   </w:num>
 </w:numbering>
 </file>
@@ -7186,6 +7703,7 @@
   <w:style w:type="character" w:default="1" w:styleId="Fuentedeprrafopredeter">
     <w:name w:val="Default Paragraph Font"/>
     <w:uiPriority w:val="1"/>
+    <w:semiHidden/>
     <w:unhideWhenUsed/>
   </w:style>
   <w:style w:type="table" w:default="1" w:styleId="Tablanormal">
@@ -7771,19 +8289,19 @@
 
 <file path=word/glossary/fontTable.xml><?xml version="1.0" encoding="utf-8"?>
 <w:fonts xmlns:mc="http://schemas.openxmlformats.org/markup-compatibility/2006" xmlns:r="http://schemas.openxmlformats.org/officeDocument/2006/relationships" xmlns:w="http://schemas.openxmlformats.org/wordprocessingml/2006/main" xmlns:w14="http://schemas.microsoft.com/office/word/2010/wordml" xmlns:w15="http://schemas.microsoft.com/office/word/2012/wordml" xmlns:w16cex="http://schemas.microsoft.com/office/word/2018/wordml/cex" xmlns:w16cid="http://schemas.microsoft.com/office/word/2016/wordml/cid" xmlns:w16="http://schemas.microsoft.com/office/word/2018/wordml" xmlns:w16du="http://schemas.microsoft.com/office/word/2023/wordml/word16du" xmlns:w16sdtdh="http://schemas.microsoft.com/office/word/2020/wordml/sdtdatahash" xmlns:w16sdtfl="http://schemas.microsoft.com/office/word/2024/wordml/sdtformatlock" xmlns:w16se="http://schemas.microsoft.com/office/word/2015/wordml/symex" mc:Ignorable="w14 w15 w16se w16cid w16 w16cex w16sdtdh w16sdtfl w16du">
+  <w:font w:name="Times New Roman">
+    <w:panose1 w:val="02020603050405020304"/>
+    <w:charset w:val="00"/>
+    <w:family w:val="roman"/>
+    <w:pitch w:val="variable"/>
+    <w:sig w:usb0="E0002EFF" w:usb1="C000785B" w:usb2="00000009" w:usb3="00000000" w:csb0="000001FF" w:csb1="00000000"/>
+  </w:font>
   <w:font w:name="Symbol">
     <w:panose1 w:val="05050102010706020507"/>
     <w:charset w:val="02"/>
     <w:family w:val="roman"/>
     <w:pitch w:val="variable"/>
     <w:sig w:usb0="00000000" w:usb1="10000000" w:usb2="00000000" w:usb3="00000000" w:csb0="80000000" w:csb1="00000000"/>
-  </w:font>
-  <w:font w:name="Times New Roman">
-    <w:panose1 w:val="02020603050405020304"/>
-    <w:charset w:val="00"/>
-    <w:family w:val="roman"/>
-    <w:pitch w:val="variable"/>
-    <w:sig w:usb0="E0002EFF" w:usb1="C000785B" w:usb2="00000009" w:usb3="00000000" w:csb0="000001FF" w:csb1="00000000"/>
   </w:font>
   <w:font w:name="Courier New">
     <w:panose1 w:val="02070309020205020404"/>
@@ -7857,9 +8375,11 @@
     <w:rsid w:val="00B45BD9"/>
     <w:rsid w:val="00B678F0"/>
     <w:rsid w:val="00B734C8"/>
+    <w:rsid w:val="00B8557F"/>
     <w:rsid w:val="00CB3DF0"/>
     <w:rsid w:val="00D7116F"/>
     <w:rsid w:val="00EA4A52"/>
+    <w:rsid w:val="00EF0EE3"/>
     <w:rsid w:val="00FA3B86"/>
   </w:rsids>
   <m:mathPr>

</xml_diff>